<commit_message>
WER Vergleich für CV Delta Segmente
</commit_message>
<xml_diff>
--- a/Notizen.docx
+++ b/Notizen.docx
@@ -67,7 +67,15 @@
         </w:numPr>
       </w:pPr>
       <w:r>
-        <w:t>WER Verteilung der Common Voice Datensätze Version 22.0 (DE, EN, Delta Segemente) untersucht</w:t>
+        <w:t xml:space="preserve">WER Verteilung der Common Voice Datensätze Version 22.0 (DE, EN, Delta </w:t>
+      </w:r>
+      <w:proofErr w:type="spellStart"/>
+      <w:r>
+        <w:t>Segemente</w:t>
+      </w:r>
+      <w:proofErr w:type="spellEnd"/>
+      <w:r>
+        <w:t>) untersucht</w:t>
       </w:r>
     </w:p>
     <w:p/>
@@ -105,6 +113,105 @@
       </w:pPr>
       <w:r>
         <w:t>Ziel: WER für die Dateien in den Delta Segmenten 21 und 20 mit Hilfe der Transkriptionen von V22 erstellen</w:t>
+      </w:r>
+    </w:p>
+    <w:p/>
+    <w:p>
+      <w:pPr>
+        <w:pStyle w:val="berschrift1"/>
+      </w:pPr>
+      <w:r>
+        <w:t>04.08.2025</w:t>
+      </w:r>
+    </w:p>
+    <w:p>
+      <w:pPr>
+        <w:pStyle w:val="Listenabsatz"/>
+        <w:numPr>
+          <w:ilvl w:val="0"/>
+          <w:numId w:val="4"/>
+        </w:numPr>
+      </w:pPr>
+      <w:r>
+        <w:t>Umfang der Delta Segmente:</w:t>
+      </w:r>
+      <w:r>
+        <w:br/>
+        <w:t xml:space="preserve">DE V20: </w:t>
+      </w:r>
+      <w:r>
+        <w:tab/>
+        <w:t>6,2 Stunden (3730 Files)</w:t>
+      </w:r>
+      <w:r>
+        <w:br/>
+        <w:t xml:space="preserve">DE V21: </w:t>
+      </w:r>
+      <w:r>
+        <w:tab/>
+        <w:t>9,1 Stunden (5742 Files)</w:t>
+      </w:r>
+      <w:r>
+        <w:br/>
+        <w:t>EN V20:</w:t>
+      </w:r>
+      <w:r>
+        <w:tab/>
+        <w:t>1,7 Stunden (1082 Files)</w:t>
+      </w:r>
+      <w:r>
+        <w:br/>
+        <w:t xml:space="preserve">EN V21: </w:t>
+      </w:r>
+      <w:r>
+        <w:tab/>
+        <w:t>1,1 Stunden (644 Files)</w:t>
+      </w:r>
+      <w:r>
+        <w:br/>
+      </w:r>
+      <w:r>
+        <w:br/>
+      </w:r>
+      <w:r>
+        <w:br/>
+      </w:r>
+      <w:r>
+        <w:drawing>
+          <wp:inline distT="0" distB="0" distL="0" distR="0" wp14:anchorId="285D9B4F" wp14:editId="35DD2E1B">
+            <wp:extent cx="4258235" cy="1224618"/>
+            <wp:effectExtent l="0" t="0" r="0" b="0"/>
+            <wp:docPr id="257465753" name="Grafik 1" descr="Ein Bild, das Text, Schrift, Screenshot, weiß enthält.&#10;&#10;KI-generierte Inhalte können fehlerhaft sein."/>
+            <wp:cNvGraphicFramePr>
+              <a:graphicFrameLocks xmlns:a="http://schemas.openxmlformats.org/drawingml/2006/main" noChangeAspect="1"/>
+            </wp:cNvGraphicFramePr>
+            <a:graphic xmlns:a="http://schemas.openxmlformats.org/drawingml/2006/main">
+              <a:graphicData uri="http://schemas.openxmlformats.org/drawingml/2006/picture">
+                <pic:pic xmlns:pic="http://schemas.openxmlformats.org/drawingml/2006/picture">
+                  <pic:nvPicPr>
+                    <pic:cNvPr id="257465753" name="Grafik 1" descr="Ein Bild, das Text, Schrift, Screenshot, weiß enthält.&#10;&#10;KI-generierte Inhalte können fehlerhaft sein."/>
+                    <pic:cNvPicPr/>
+                  </pic:nvPicPr>
+                  <pic:blipFill>
+                    <a:blip r:embed="rId6"/>
+                    <a:stretch>
+                      <a:fillRect/>
+                    </a:stretch>
+                  </pic:blipFill>
+                  <pic:spPr>
+                    <a:xfrm>
+                      <a:off x="0" y="0"/>
+                      <a:ext cx="4349095" cy="1250748"/>
+                    </a:xfrm>
+                    <a:prstGeom prst="rect">
+                      <a:avLst/>
+                    </a:prstGeom>
+                  </pic:spPr>
+                </pic:pic>
+              </a:graphicData>
+            </a:graphic>
+          </wp:inline>
+        </w:drawing>
       </w:r>
     </w:p>
     <w:sectPr>
@@ -346,6 +453,119 @@
     </w:lvl>
   </w:abstractNum>
   <w:abstractNum w:abstractNumId="2" w15:restartNumberingAfterBreak="0">
+    <w:nsid w:val="489246D8"/>
+    <w:multiLevelType w:val="hybridMultilevel"/>
+    <w:tmpl w:val="FA38EFB6"/>
+    <w:lvl w:ilvl="0" w:tplc="04070001">
+      <w:start w:val="1"/>
+      <w:numFmt w:val="bullet"/>
+      <w:lvlText w:val=""/>
+      <w:lvlJc w:val="left"/>
+      <w:pPr>
+        <w:ind w:left="720" w:hanging="360"/>
+      </w:pPr>
+      <w:rPr>
+        <w:rFonts w:ascii="Symbol" w:hAnsi="Symbol" w:hint="default"/>
+      </w:rPr>
+    </w:lvl>
+    <w:lvl w:ilvl="1" w:tplc="04070003" w:tentative="1">
+      <w:start w:val="1"/>
+      <w:numFmt w:val="bullet"/>
+      <w:lvlText w:val="o"/>
+      <w:lvlJc w:val="left"/>
+      <w:pPr>
+        <w:ind w:left="1440" w:hanging="360"/>
+      </w:pPr>
+      <w:rPr>
+        <w:rFonts w:ascii="Courier New" w:hAnsi="Courier New" w:cs="Courier New" w:hint="default"/>
+      </w:rPr>
+    </w:lvl>
+    <w:lvl w:ilvl="2" w:tplc="04070005" w:tentative="1">
+      <w:start w:val="1"/>
+      <w:numFmt w:val="bullet"/>
+      <w:lvlText w:val=""/>
+      <w:lvlJc w:val="left"/>
+      <w:pPr>
+        <w:ind w:left="2160" w:hanging="360"/>
+      </w:pPr>
+      <w:rPr>
+        <w:rFonts w:ascii="Wingdings" w:hAnsi="Wingdings" w:hint="default"/>
+      </w:rPr>
+    </w:lvl>
+    <w:lvl w:ilvl="3" w:tplc="04070001" w:tentative="1">
+      <w:start w:val="1"/>
+      <w:numFmt w:val="bullet"/>
+      <w:lvlText w:val=""/>
+      <w:lvlJc w:val="left"/>
+      <w:pPr>
+        <w:ind w:left="2880" w:hanging="360"/>
+      </w:pPr>
+      <w:rPr>
+        <w:rFonts w:ascii="Symbol" w:hAnsi="Symbol" w:hint="default"/>
+      </w:rPr>
+    </w:lvl>
+    <w:lvl w:ilvl="4" w:tplc="04070003" w:tentative="1">
+      <w:start w:val="1"/>
+      <w:numFmt w:val="bullet"/>
+      <w:lvlText w:val="o"/>
+      <w:lvlJc w:val="left"/>
+      <w:pPr>
+        <w:ind w:left="3600" w:hanging="360"/>
+      </w:pPr>
+      <w:rPr>
+        <w:rFonts w:ascii="Courier New" w:hAnsi="Courier New" w:cs="Courier New" w:hint="default"/>
+      </w:rPr>
+    </w:lvl>
+    <w:lvl w:ilvl="5" w:tplc="04070005" w:tentative="1">
+      <w:start w:val="1"/>
+      <w:numFmt w:val="bullet"/>
+      <w:lvlText w:val=""/>
+      <w:lvlJc w:val="left"/>
+      <w:pPr>
+        <w:ind w:left="4320" w:hanging="360"/>
+      </w:pPr>
+      <w:rPr>
+        <w:rFonts w:ascii="Wingdings" w:hAnsi="Wingdings" w:hint="default"/>
+      </w:rPr>
+    </w:lvl>
+    <w:lvl w:ilvl="6" w:tplc="04070001" w:tentative="1">
+      <w:start w:val="1"/>
+      <w:numFmt w:val="bullet"/>
+      <w:lvlText w:val=""/>
+      <w:lvlJc w:val="left"/>
+      <w:pPr>
+        <w:ind w:left="5040" w:hanging="360"/>
+      </w:pPr>
+      <w:rPr>
+        <w:rFonts w:ascii="Symbol" w:hAnsi="Symbol" w:hint="default"/>
+      </w:rPr>
+    </w:lvl>
+    <w:lvl w:ilvl="7" w:tplc="04070003" w:tentative="1">
+      <w:start w:val="1"/>
+      <w:numFmt w:val="bullet"/>
+      <w:lvlText w:val="o"/>
+      <w:lvlJc w:val="left"/>
+      <w:pPr>
+        <w:ind w:left="5760" w:hanging="360"/>
+      </w:pPr>
+      <w:rPr>
+        <w:rFonts w:ascii="Courier New" w:hAnsi="Courier New" w:cs="Courier New" w:hint="default"/>
+      </w:rPr>
+    </w:lvl>
+    <w:lvl w:ilvl="8" w:tplc="04070005" w:tentative="1">
+      <w:start w:val="1"/>
+      <w:numFmt w:val="bullet"/>
+      <w:lvlText w:val=""/>
+      <w:lvlJc w:val="left"/>
+      <w:pPr>
+        <w:ind w:left="6480" w:hanging="360"/>
+      </w:pPr>
+      <w:rPr>
+        <w:rFonts w:ascii="Wingdings" w:hAnsi="Wingdings" w:hint="default"/>
+      </w:rPr>
+    </w:lvl>
+  </w:abstractNum>
+  <w:abstractNum w:abstractNumId="3" w15:restartNumberingAfterBreak="0">
     <w:nsid w:val="5ECE577E"/>
     <w:multiLevelType w:val="hybridMultilevel"/>
     <w:tmpl w:val="AC9673D8"/>
@@ -462,10 +682,13 @@
     <w:abstractNumId w:val="1"/>
   </w:num>
   <w:num w:numId="2" w16cid:durableId="420151411">
-    <w:abstractNumId w:val="2"/>
+    <w:abstractNumId w:val="3"/>
   </w:num>
   <w:num w:numId="3" w16cid:durableId="1156647947">
     <w:abstractNumId w:val="0"/>
+  </w:num>
+  <w:num w:numId="4" w16cid:durableId="1475298633">
+    <w:abstractNumId w:val="2"/>
   </w:num>
 </w:numbering>
 </file>

</xml_diff>